<commit_message>
Work on part 3
</commit_message>
<xml_diff>
--- a/cospec-chapter.docx
+++ b/cospec-chapter.docx
@@ -42,45 +42,6 @@
       <w:r>
         <w:t xml:space="preserve">?</w:t>
       </w:r>
-      <w:r>
-        <w:t xml:space="preserve"> </w:t>
-      </w:r>
-      <w:r>
-        <w:t xml:space="preserve">The</w:t>
-      </w:r>
-      <w:r>
-        <w:t xml:space="preserve"> </w:t>
-      </w:r>
-      <w:r>
-        <w:t xml:space="preserve">evolutionary</w:t>
-      </w:r>
-      <w:r>
-        <w:t xml:space="preserve"> </w:t>
-      </w:r>
-      <w:r>
-        <w:t xml:space="preserve">ecology</w:t>
-      </w:r>
-      <w:r>
-        <w:t xml:space="preserve"> </w:t>
-      </w:r>
-      <w:r>
-        <w:t xml:space="preserve">of</w:t>
-      </w:r>
-      <w:r>
-        <w:t xml:space="preserve"> </w:t>
-      </w:r>
-      <w:r>
-        <w:t xml:space="preserve">co</w:t>
-      </w:r>
-      <w:r>
-        <w:t xml:space="preserve">-</w:t>
-      </w:r>
-      <w:r>
-        <w:t xml:space="preserve">speciation</w:t>
-      </w:r>
-      <w:r>
-        <w:t xml:space="preserve">.</w:t>
-      </w:r>
     </w:p>
     <w:p>
       <w:pPr>
@@ -410,7 +371,7 @@
         <w:t xml:space="preserve"> </w:t>
       </w:r>
       <w:r>
-        <w:t xml:space="preserve">states that coevolution can bridge the gap between micro and macro-evolutionary scales, specifically by focusing on the relationships between traits values and diversification patterns. Phylogenetic tracking (parasites speciate in response to host speciation) can happen without reciprocal selection (several exemples are given in the second part). On the contrary, novel hosts with trait values allowing them to escape their parasites should be advantaged. In this situation, there will be no co-diversification, and we predict a loss of the phylogenetic similarity between hosts and parasites. In this perspective, there are a large number of situations in which (i) co-phylogenetic structure can happen without coevolutionary dynamics (</w:t>
+        <w:t xml:space="preserve">states that coevolution can bridge the gap between micro and macro-evolutionary scales, specifically by focusing on the relationships between traits values and diversification patterns. Phylogenetic tracking (parasites speciate in response to host speciation) can happen without reciprocal selection (several examples are given in the second part). On the contrary, novel hosts with trait values allowing them to escape their parasites should be advantaged. In this situation, there will be no co-diversification, and we predict a loss of the phylogenetic similarity between hosts and parasites. In this perspective, there are a large number of situations in which (i) co-phylogenetic structure can happen without coevolutionary dynamics (</w:t>
       </w:r>
       <w:r>
         <w:rPr>
@@ -427,7 +388,7 @@
     </w:p>
     <w:p>
       <w:r>
-        <w:t xml:space="preserve">More recently, the interactions between coevolutionary processes and phylogenetic structre (including trait conservatism and the phylogenetic determinism of species interactions) received an increased amount of attention in teh emerging field of community phylogenetics.</w:t>
+        <w:t xml:space="preserve">More recently, the interactions between coevolutionary processes and phylogenetic structre (including trait conservatism and the phylogenetic determinism of species interactions) received an increased amount of attention in the emerging field of community phylogenetics.</w:t>
       </w:r>
       <w:r>
         <w:t xml:space="preserve"> </w:t>
@@ -444,7 +405,7 @@
     </w:p>
     <w:p>
       <w:r>
-        <w:t xml:space="preserve">With these elements in hand, it appears that understanding the relationship between the co-evolutionary process and the phylogenetic structure of host-parasite assemblages is an important research perspective. The litterature mentionned in this introduction suggest that (i) a co-phylogenetic structure can emerge without co-evolutionary dynamics, and (ii) coevolutionary dyanmics can impede the establishment of a co-phylogenetic structure. In this contribution, I review empirical and theoretical studies to further clarify the interactions between the two. I challenge the idea that detecting a co-phylogenetic structure allows concluding that coevolution is occuring. I do so by showing that coevolution is neither necessary (co-phylogenetic structure can emerge outside of coevolving interactions), nor sufficient (coevolution can lead to non-matching phylogenies), to establish a cophylogenetic pattern. I briefly discuss the consequences of these facts for the methodology on co-phylogenies. Finally, I explore the role of several coevolutionary scenarios in preventing the establishment of a co-phylogenetic structure, and show that they have predictible consequences on the observed co-phylogeny. I conclude by recommending that we do away with the idea that co-phylogeny implies coevolution (and that conversely, the lack of a co-phylogeny implies no co-evolution), as it can severely undermine our ability to understand the evolution of defense mechanisms in coevolved interactions.</w:t>
+        <w:t xml:space="preserve">With these elements in hand, it appears that understanding the relationship between the co-evolutionary process and the phylogenetic structure of host-parasite assemblages is an important research perspective. The literature mentioned in this introduction suggest that (i) a co-phylogenetic structure can emerge without co-evolutionary dynamics, and (ii) coevolutionary dyanmics can impede the establishment of a co-phylogenetic structure. In this contribution, I review empirical and theoretical studies to further clarify the interactions between the two. I challenge the idea that detecting a co-phylogenetic structure allows concluding that coevolution is occuring. I do so by showing that coevolution is neither necessary (co-phylogenetic structure can emerge outside of coevolving interactions), nor sufficient (coevolution can lead to non-matching phylogenies), to establish a cophylogenetic pattern. I briefly discuss the consequences of these facts for the methodology on co-phylogenies. Finally, I explore the role of several coevolutionary scenarios in preventing the establishment of a co-phylogenetic structure, and show that they have predictable consequences on the observed co-phylogeny. I conclude by recommending that we do away with the idea that co-phylogeny implies coevolution (and that conversely, the lack of a co-phylogeny implies no co-evolution), as it can severely undermine our ability to understand the evolution of defense mechanisms in coevolved interactions.</w:t>
       </w:r>
     </w:p>
     <w:bookmarkStart w:id="coevolution-is-neither-necessary-nor-sufficient" w:name="coevolution-is-neither-necessary-nor-sufficient"/>
@@ -586,7 +547,7 @@
     <w:bookmarkEnd w:id="coevolution-is-not-sufficient-coevolving-without-cospeciating"/>
     <w:p>
       <w:r>
-        <w:t xml:space="preserve">For coevolution to result in a co-phylogenetic pattern, a number of conditions must be met. First, the pathogen must be able to trigger a speciation in its host. Second, the pathogen population must divide on the two incipient host populations, and undergo a speciation event. These two criteria allow the emergence of a co-phylogenetic structure. Third, there should be limited potential for either intra-host diversification, host acqusition (range expansion), or host switch. This ensures that the co-phylogenetic structure is maintained. There are documented examples of potentially coevolving systems showing no phylogenetic congruence</w:t>
+        <w:t xml:space="preserve">For coevolution to result in a co-phylogenetic pattern, a number of conditions must be met. First, the pathogen must be able to trigger a speciation in its host. Second, the pathogen population must divide on the two incipient host populations, and undergo a speciation event. These two criteria allow the emergence of a co-phylogenetic structure. Third, there should be limited potential for either intra-host diversification, host acquisition (range expansion), or host switch. This ensures that the co-phylogenetic structure is maintained. There are documented examples of potentially coevolving systems showing no phylogenetic congruence</w:t>
       </w:r>
       <w:r>
         <w:t xml:space="preserve"> </w:t>
@@ -606,7 +567,7 @@
         <w:t xml:space="preserve"> </w:t>
       </w:r>
       <w:r>
-        <w:t xml:space="preserve">models a variety of ecological situations (mutualism, parasitim, and different underlying trait matching scenarios) to find out when coevolution should lead to diversification. One of their most striking results is that, when the interaaction relies on increasingly stringent trait matching, coevolution leads to a bimodal distribution of host traits, but to a unimodal distribution of parasite traits, although with a great variance. In other words, the parasite selection pressure triggers the emergence of two host quasi-species, but the parasite itself do not speciate, it only increases its phenotypic variance.</w:t>
+        <w:t xml:space="preserve">models a variety of ecological situations (mutualism, parasitim, and different underlying trait matching scenarios) to find out when coevolution should lead to diversification. One of their most striking results is that, when the interaction relies on increasingly stringent trait matching, coevolution leads to a bimodal distribution of host traits, but to a unimodal distribution of parasite traits, although with a great variance. In other words, the parasite selection pressure triggers the emergence of two host quasi-species, but the parasite itself do not speciate, it only increases its phenotypic variance.</w:t>
       </w:r>
       <w:r>
         <w:t xml:space="preserve"> </w:t>
@@ -659,7 +620,7 @@
         <w:t xml:space="preserve"> </w:t>
       </w:r>
       <w:r>
-        <w:t xml:space="preserve">reached similar conclusions using a more realistic multidimensional trait space. As the number of traits (hence the complexity of the underlying physiological, behavioral, etc, processes involved in attack/defense) increased, the chance of the victim escaping its enemy became higher. From a mechanistic point of view, this result makes sense if defending against an enemy is easier than attacking a victim, or if the evolution of defense mechanisms is less constrained than the evolution of attack mechanisms. For example, a host can avoid a parasite through several non-mutually exclusive ways: behavioral adjustment, specific adaptations, or interactions with protective symbionts. For example, plants defend themselves against herbivores through biomechanics means</w:t>
+        <w:t xml:space="preserve">reached similar conclusions using a more realistic multidimensional trait space. As the number of traits (hence the complexity of the underlying physiological, behavioral, etc, processes involved in attack/defense) increased, the chance of the victim escaping its enemy became higher. From a mechanistic point of view, this result makes sense if defending against an enemy is easier than attacking a victim, or if the evolution of defense mechanisms is less constrained than the evolution of attack mechanisms. For example, a host can avoid a parasite through several non-mutually exclusive ways: behavioral adjustment, specific adaptations, or interactions with protective symbiont. For example, plants defend themselves against herbivores through biomechanics means</w:t>
       </w:r>
       <w:r>
         <w:t xml:space="preserve"> </w:t>
@@ -697,7 +658,7 @@
         <w:t xml:space="preserve"> </w:t>
       </w:r>
       <w:r>
-        <w:t xml:space="preserve">and its phages, can shed some light on the fact that co-diversification is seldom the rule in coevolving systems.</w:t>
+        <w:t xml:space="preserve">and its phage, can shed some light on the fact that co-diversification is seldom the rule in coevolving systems.</w:t>
       </w:r>
       <w:r>
         <w:t xml:space="preserve"> </w:t>
@@ -709,7 +670,7 @@
         <w:t xml:space="preserve"> </w:t>
       </w:r>
       <w:r>
-        <w:t xml:space="preserve">investigated the evolution of host range of bacteriophages on bacterial hosts in evolving (the host do not evolve) and coevolving (both the host and the parasite evolve) interactions. Coevolution resulted in a higher generalism of phages, with a clear nested pattern of interactions. This same nested pattern was reported for field isolates of this</w:t>
+        <w:t xml:space="preserve">investigated the evolution of host range of bacteriophages on bacterial hosts in evolving (the host do not evolve) and coevolving (both the host and the parasite evolve) interactions. Coevolution resulted in a higher generalism of phage, with a clear nested pattern of interactions. This same nested pattern was reported for field isolates of this</w:t>
       </w:r>
       <w:r>
         <w:t xml:space="preserve"> </w:t>
@@ -829,7 +790,7 @@
         <w:t xml:space="preserve">(Nieberding, Jousselin, and Desdevises 2010)</w:t>
       </w:r>
       <w:r>
-        <w:t xml:space="preserve">. This step is extremely important, as it explicitely accounts for the spatial signal in the …</w:t>
+        <w:t xml:space="preserve">. This step is extremely important, as it explicitly accounts for the spatial signal in the …</w:t>
       </w:r>
       <w:r>
         <w:t xml:space="preserve"> </w:t>
@@ -841,19 +802,19 @@
         <w:t xml:space="preserve">more</w:t>
       </w:r>
     </w:p>
-    <w:bookmarkStart w:id="should-coevolution-result-in-mirroring-phylogenies" w:name="should-coevolution-result-in-mirroring-phylogenies"/>
+    <w:bookmarkStart w:id="the-impact-of-coevolution-on-the-co-phylogenetic-structure" w:name="the-impact-of-coevolution-on-the-co-phylogenetic-structure"/>
     <w:p>
       <w:pPr>
         <w:pStyle w:val="Heading1"/>
       </w:pPr>
       <w:r>
-        <w:t xml:space="preserve">Should coevolution result in mirroring phylogenies?</w:t>
-      </w:r>
-    </w:p>
-    <w:bookmarkEnd w:id="should-coevolution-result-in-mirroring-phylogenies"/>
-    <w:p>
-      <w:r>
-        <w:t xml:space="preserve">As mentionned in the introduction, coevolution requires correlations between the traits of one partner and both its fitness and the fitness of the other partner, though correlation itself do not necessarily result in coevolution</w:t>
+        <w:t xml:space="preserve">The impact of coevolution on the co-phylogenetic structure</w:t>
+      </w:r>
+    </w:p>
+    <w:bookmarkEnd w:id="the-impact-of-coevolution-on-the-co-phylogenetic-structure"/>
+    <w:p>
+      <w:r>
+        <w:t xml:space="preserve">As mentioned in the introduction, coevolution requires correlations between the traits of one partner and both its fitness and the fitness of the other partner, though correlation itself do not necessarily result in coevolution</w:t>
       </w:r>
       <w:r>
         <w:t xml:space="preserve"> </w:t>
@@ -874,144 +835,541 @@
         <w:t xml:space="preserve"> </w:t>
       </w:r>
       <w:r>
-        <w:t xml:space="preserve">speciation) in one partner results in speciation in the other partner. The initial speciation even can be induced spatial constraints, niche differentiation, or can be triggered by the interaction with the parasite. In the previous part, I reviewed studies showing that (i) a co-phylogenetic structure can emerge in the absence of coevolution, and (ii) coevolutionary dynamics are not necessarily expected to result in a co-phylogenetic pattern. In this part, I will review several events likely to happen during host-parasite coevolution, and how they will blur the co-phylogenetic pattern. Specifically, I show that these events have predictible consequences on the phylogenetic structure of hosts and parasites, and the distribution of interactions in the phylogeny. Accounting for these events will likely help refine our understanding of the interactions between coevolutionary dynamics and the emergence of a co-phylogenetic structure.</w:t>
-      </w:r>
-    </w:p>
-    <w:bookmarkStart w:id="the-co-phylogeny-scenarios" w:name="the-co-phylogeny-scenarios"/>
+        <w:t xml:space="preserve">speciation) in one partner results in speciation in the other partner. The initial speciation even can be induced spatial constraints, niche differentiation, or can be triggered by the interaction with the parasite. In the previous part, I reviewed studies showing that (i) a co-phylogenetic structure can emerge in the absence of coevolution, and (ii) coevolutionary dynamics are not necessarily expected to result in a co-phylogenetic pattern. In this part, I will review several events likely to happen during host-parasite coevolution, and how they will blur the co-phylogenetic pattern. Specifically, I show that these events have predictable consequences on the phylogenetic structure of hosts and parasites, and the distribution of interactions in the phylogeny. Accounting for these events will likely help refine our understanding of the interactions between coevolutionary dynamics and the emergence of a co-phylogenetic structure.</w:t>
+      </w:r>
+    </w:p>
+    <w:p>
+      <w:r>
+        <w:t xml:space="preserve">The emergence of perfectly matching phylogenies requires that each host speciation event is matched by a parasite speciation event (and reciprocally), while no other evolutionary events happen [@Page1994]. Any deviation from this situation will result in a decrease of the matching between the host and parasite phylogenies. Broadly speaking, one can describe four categories of evolutionary events decreasing the matching between phylogenies: intra-host speciation (independent speciation of the parasite), failure to cospeciate (independent speciation of the host, with one incipient species non infected by the parasite), host acquisition and host switch, and finally parasite extinction. In this part, I show how coevolution can, and under some circumstances, is expected to, result in the four previously described events, thus preventing the establishment of a cophylogenetic structure.</w:t>
+      </w:r>
+    </w:p>
+    <w:bookmarkStart w:id="coevolution-can-trigger-intra-host-speciation" w:name="coevolution-can-trigger-intra-host-speciation"/>
     <w:p>
       <w:pPr>
         <w:pStyle w:val="Heading2"/>
       </w:pPr>
       <w:r>
-        <w:t xml:space="preserve">The co-phylogeny scenarios</w:t>
-      </w:r>
-    </w:p>
-    <w:bookmarkEnd w:id="the-co-phylogeny-scenarios"/>
-    <w:p>
-      <w:r>
-        <w:t xml:space="preserve">The emergence of perfectly matching phylogenies requires that each host speciation event is matched by a parasite speciation event (and reciprocally), while no other evolutionary events happen [@Page1994]. Any deviation from this situation will result in a decrease of the matching between the host and parasite phylogenies. Broadly speaking, one can describe four categories of evolutionary events decreasing the matching between phylogenies: intra-host speciation (independant speciation of the parasite), failure to cospeciate (independant speciation of the host, with one incipient species non infected by the parasite), host acquisition and host switch, and finaly parasite extinction.</w:t>
-      </w:r>
-    </w:p>
-    <w:p>
-      <w:r>
-        <w:t xml:space="preserve">All of these events have been well described in a variety of empirical systems.</w:t>
-      </w:r>
-    </w:p>
-    <w:bookmarkStart w:id="coevolution-will-impede-the-co-phylogenetic-structure" w:name="coevolution-will-impede-the-co-phylogenetic-structure"/>
+        <w:t xml:space="preserve">Coevolution can trigger intra-host speciation</w:t>
+      </w:r>
+    </w:p>
+    <w:bookmarkEnd w:id="coevolution-can-trigger-intra-host-speciation"/>
+    <w:p>
+      <w:r>
+        <w:t xml:space="preserve">quite easy</w:t>
+      </w:r>
+    </w:p>
+    <w:p>
+      <w:r>
+        <w:t xml:space="preserve">adaptive dynamics</w:t>
+      </w:r>
+    </w:p>
+    <w:p>
+      <w:r>
+        <w:t xml:space="preserve">poullain</w:t>
+      </w:r>
+    </w:p>
+    <w:bookmarkStart w:id="coevolution-can-trigger-host-switch" w:name="coevolution-can-trigger-host-switch"/>
     <w:p>
       <w:pPr>
         <w:pStyle w:val="Heading2"/>
       </w:pPr>
       <w:r>
-        <w:t xml:space="preserve">Coevolution will impede the co-phylogenetic structure</w:t>
-      </w:r>
-    </w:p>
-    <w:bookmarkEnd w:id="coevolution-will-impede-the-co-phylogenetic-structure"/>
-    <w:p>
-      <w:r>
-        <w:t xml:space="preserve">In this part, I show how coevolution can, and under some circumstances, is expected to, result in the four previously described events, thus preventing the establishment of a cophylogenetic structure.</w:t>
-      </w:r>
-    </w:p>
-    <w:p>
+        <w:t xml:space="preserve">Coevolution can trigger host-switch</w:t>
+      </w:r>
+    </w:p>
+    <w:bookmarkEnd w:id="coevolution-can-trigger-host-switch"/>
+    <w:p>
+      <w:r>
+        <w:t xml:space="preserve">A major aspect of co-phylogenetic structure is that hosts and parasites should keep a one-to-one association,</w:t>
+      </w:r>
+      <w:r>
+        <w:t xml:space="preserve"> </w:t>
+      </w:r>
+      <w:r>
+        <w:rPr>
+          <w:i/>
+        </w:rPr>
+        <w:t xml:space="preserve">i.e.</w:t>
+      </w:r>
+      <w:r>
+        <w:t xml:space="preserve"> </w:t>
+      </w:r>
+      <w:r>
+        <w:t xml:space="preserve">a parasite should interact with an host matching its position on the other tree. Yet, there is accumulating evidence that host-switch (</w:t>
+      </w:r>
+      <w:r>
+        <w:rPr>
+          <w:i/>
+        </w:rPr>
+        <w:t xml:space="preserve">i.e.</w:t>
+      </w:r>
+      <w:r>
+        <w:t xml:space="preserve"> </w:t>
+      </w:r>
+      <w:r>
+        <w:t xml:space="preserve">the use of a novel host over time), and more broadly host rang expansion (</w:t>
+      </w:r>
+      <w:r>
+        <w:rPr>
+          <w:i/>
+        </w:rPr>
+        <w:t xml:space="preserve">i.e.</w:t>
+      </w:r>
+      <w:r>
+        <w:t xml:space="preserve"> </w:t>
+      </w:r>
+      <w:r>
+        <w:t xml:space="preserve">the ability to infect a novel, additional host) are likely outcomes of the coevolutionary process. When host-switch events are accounted for by co-phylogeny reconstruction software, it is most often under the form of the spontaneous acquisition of a new host.</w:t>
+      </w:r>
+      <w:r>
+        <w:t xml:space="preserve"> </w:t>
+      </w:r>
+      <w:r>
+        <w:t xml:space="preserve">Hall, Scanlan, and Buckling (2010)</w:t>
+      </w:r>
+      <w:r>
+        <w:t xml:space="preserve"> </w:t>
+      </w:r>
+      <w:r>
+        <w:t xml:space="preserve">present experimental results seriously challenging of this view. Over long-term coevolution, parasites should evolve toward a greater generalism. Under this perspective, the spontaneous acquisition of a novel host is less likely than the progressive broadening of the host range. This broadening is made possible by (i) a shift in the selection regime over time, favoring fluctuating dynamics (in which generalism is basically cost-free) instead of arm races</w:t>
+      </w:r>
+      <w:r>
+        <w:t xml:space="preserve"> </w:t>
+      </w:r>
+      <w:r>
+        <w:t xml:space="preserve">(Hall et al. 2011)</w:t>
+      </w:r>
+      <w:r>
+        <w:t xml:space="preserve">, and by (ii) the fact that compensatory mutations accumulate over time, reducing the pleiotropic costs of the progressive broadening of the host range</w:t>
+      </w:r>
+      <w:r>
+        <w:t xml:space="preserve"> </w:t>
+      </w:r>
+      <w:r>
+        <w:t xml:space="preserve">(Scanlan et al. 2011)</w:t>
+      </w:r>
+      <w:r>
+        <w:t xml:space="preserve">.</w:t>
+      </w:r>
+    </w:p>
+    <w:p>
+      <w:r>
+        <w:t xml:space="preserve">With regard to these results, the fact that generalist pathogens have a higher phenotypic and genetic variability makes more (evolutionary) sense. @kaci_chaouch_host_2008 report that within the genus</w:t>
+      </w:r>
+      <w:r>
+        <w:t xml:space="preserve"> </w:t>
+      </w:r>
+      <w:r>
+        <w:rPr>
+          <w:i/>
+        </w:rPr>
+        <w:t xml:space="preserve">Lamellodiscus</w:t>
+      </w:r>
+      <w:r>
+        <w:t xml:space="preserve">, generalist species have more variability than specialist species both in terms of morphology and genetics. A frequently proposed hypothesis is that generalists parasites are more variable to accomodate the heterogeneity of their different hosts</w:t>
+      </w:r>
+      <w:r>
+        <w:t xml:space="preserve"> </w:t>
+      </w:r>
+      <w:r>
+        <w:t xml:space="preserve">(Desdevises, Morand, and Legendre 2002)</w:t>
+      </w:r>
+      <w:r>
+        <w:t xml:space="preserve">. However, all ecological variables being equal, this can also reflect the fact that these species are the outcome of a longer coevolutionary process. In the</w:t>
+      </w:r>
+      <w:r>
+        <w:t xml:space="preserve"> </w:t>
+      </w:r>
+      <w:r>
+        <w:rPr>
+          <w:i/>
+        </w:rPr>
+        <w:t xml:space="preserve">Lamellodiscus</w:t>
+      </w:r>
+      <w:r>
+        <w:t xml:space="preserve"> </w:t>
+      </w:r>
+      <w:r>
+        <w:t xml:space="preserve">group at least, this is contradicted by the fact that generalist species tend to be derived, rather than ancestral</w:t>
+      </w:r>
+      <w:r>
+        <w:t xml:space="preserve"> </w:t>
+      </w:r>
+      <w:r>
+        <w:t xml:space="preserve">(Desdevises, Morand, and Legendre 2002)</w:t>
+      </w:r>
+      <w:r>
+        <w:t xml:space="preserve">. Given the importance that is attributed to host acquisition events in separating ecological and historical effects on the evolution of specificty</w:t>
+      </w:r>
+      <w:r>
+        <w:t xml:space="preserve"> </w:t>
+      </w:r>
+      <w:r>
+        <w:t xml:space="preserve">(Morand et al. 2002)</w:t>
+      </w:r>
+      <w:r>
+        <w:t xml:space="preserve">, and the disagreement between predictions derived from coevolutionary studies and the phylogenetic distribution of generalism, it seems that the evolution of larger host ranges is an important point to clarify the coevolutionary consequences on phylogenetic structures.</w:t>
+      </w:r>
+    </w:p>
+    <w:p>
+      <w:r>
+        <w:t xml:space="preserve">Several evidences, however, point to the fact that these events can result in matching phylogenies.</w:t>
+      </w:r>
+      <w:r>
+        <w:t xml:space="preserve"> </w:t>
+      </w:r>
+      <w:r>
+        <w:t xml:space="preserve">Jackson and Charleston (2004)</w:t>
+      </w:r>
+      <w:r>
+        <w:t xml:space="preserve"> </w:t>
+      </w:r>
+      <w:r>
+        <w:t xml:space="preserve">and</w:t>
+      </w:r>
+      <w:r>
+        <w:t xml:space="preserve"> </w:t>
+      </w:r>
+      <w:r>
+        <w:t xml:space="preserve">de Vienne, Giraud, and Shykoff (2007)</w:t>
+      </w:r>
+      <w:r>
+        <w:t xml:space="preserve"> </w:t>
+      </w:r>
+      <w:r>
+        <w:t xml:space="preserve">observed that, as long as parasite acquire new hosts which are phylogenetically related to their current ones, the chances that a co-phylogenetic structure is detected increases. This is especially true if the parasite evolves faster than the host, in which case the host phylogeny serves as a "template" that will guide the parasite diversification.</w:t>
+      </w:r>
+    </w:p>
+    <w:bookmarkStart w:id="coevolution-can-trigger-host-diversification" w:name="coevolution-can-trigger-host-diversification"/>
+    <w:p>
+      <w:pPr>
+        <w:pStyle w:val="Heading2"/>
+      </w:pPr>
+      <w:r>
+        <w:t xml:space="preserve">Coevolution can trigger host diversification</w:t>
+      </w:r>
+    </w:p>
+    <w:bookmarkEnd w:id="coevolution-can-trigger-host-diversification"/>
+    <w:p>
+      <w:r>
+        <w:t xml:space="preserve">Hosts are selected on their ability to avoid, escape, and resist their parasites. This led to an important literature on the selection for "enemy-free" spaces,</w:t>
+      </w:r>
+      <w:r>
+        <w:t xml:space="preserve"> </w:t>
+      </w:r>
+      <w:r>
+        <w:rPr>
+          <w:i/>
+        </w:rPr>
+        <w:t xml:space="preserve">i.e.</w:t>
+      </w:r>
+      <w:r>
+        <w:t xml:space="preserve"> </w:t>
+      </w:r>
+      <w:r>
+        <w:t xml:space="preserve">environments (or combination of traits) in which the host is freed from the selective and demographic pressure of its enemies</w:t>
+      </w:r>
+      <w:r>
+        <w:t xml:space="preserve"> </w:t>
+      </w:r>
+      <w:r>
+        <w:t xml:space="preserve">(Jeffries and Lawton 1984)</w:t>
+      </w:r>
+      <w:r>
+        <w:t xml:space="preserve">.</w:t>
+      </w:r>
+    </w:p>
+    <w:p>
+      <w:r>
+        <w:t xml:space="preserve">@bernays_on_1988</w:t>
+      </w:r>
+    </w:p>
+    <w:p>
+      <w:r>
+        <w:t xml:space="preserve">@atsatt_lycaenid_1981</w:t>
+      </w:r>
+    </w:p>
+    <w:p>
+      <w:r>
+        <w:t xml:space="preserve">@brown_role_1995 observed that when a new host plant emerges, gallmakers tend to select preferentially the ancestral one to lay their eggs. In this perspective, the fact that the new host is not exploited is not a "failure" to cospeciate, but rather reflects the fact that exploiting the new host will result in a loss of performance for the enemy.</w:t>
+      </w:r>
+    </w:p>
+    <w:p>
+      <w:r>
+        <w:t xml:space="preserve">The question of diversification through coevolution has been extensively studied using microbial systems in experimental evolution.</w:t>
+      </w:r>
+      <w:r>
+        <w:t xml:space="preserve"> </w:t>
+      </w:r>
+      <w:r>
+        <w:t xml:space="preserve">Buckling and Rainey (2002)</w:t>
+      </w:r>
+      <w:r>
+        <w:t xml:space="preserve"> </w:t>
+      </w:r>
+      <w:r>
+        <w:t xml:space="preserve">used</w:t>
+      </w:r>
+      <w:r>
+        <w:t xml:space="preserve"> </w:t>
+      </w:r>
+      <w:r>
+        <w:rPr>
+          <w:i/>
+        </w:rPr>
+        <w:t xml:space="preserve">Pseudomonas fluorescens</w:t>
+      </w:r>
+      <w:r>
+        <w:t xml:space="preserve"> </w:t>
+      </w:r>
+      <w:r>
+        <w:t xml:space="preserve">SBW25 and a lytic phage to understand the consequence of coevolution with parasites on host speciation. The SBW25 strain has the ability to speciate in three "morphotypes", each specialized on a narrow set of microhabitats within a test tube</w:t>
+      </w:r>
+      <w:r>
+        <w:t xml:space="preserve"> </w:t>
+      </w:r>
+      <w:r>
+        <w:t xml:space="preserve">(specifically, the interface with air, the liquid medium in the middle of the tube, and the anoxygenic zone in the bottom, P. B. Rainey and Travisano 1998)</w:t>
+      </w:r>
+      <w:r>
+        <w:t xml:space="preserve">.</w:t>
+      </w:r>
+      <w:r>
+        <w:t xml:space="preserve"> </w:t>
+      </w:r>
+      <w:r>
+        <w:t xml:space="preserve">Buckling and Rainey (2002)</w:t>
+      </w:r>
+      <w:r>
+        <w:t xml:space="preserve"> </w:t>
+      </w:r>
+      <w:r>
+        <w:t xml:space="preserve">report that coevolution</w:t>
+      </w:r>
+      <w:r>
+        <w:t xml:space="preserve"> </w:t>
+      </w:r>
+      <w:r>
+        <w:rPr>
+          <w:i/>
+        </w:rPr>
+        <w:t xml:space="preserve">decreased</w:t>
+      </w:r>
+      <w:r>
+        <w:t xml:space="preserve"> </w:t>
+      </w:r>
+      <w:r>
+        <w:t xml:space="preserve">the frequency of sympatric (</w:t>
+      </w:r>
+      <w:r>
+        <w:rPr>
+          <w:i/>
+        </w:rPr>
+        <w:t xml:space="preserve">i.e.</w:t>
+      </w:r>
+      <w:r>
+        <w:t xml:space="preserve"> </w:t>
+      </w:r>
+      <w:r>
+        <w:t xml:space="preserve">within a test tube) speciations, but</w:t>
+      </w:r>
+      <w:r>
+        <w:t xml:space="preserve"> </w:t>
+      </w:r>
+      <w:r>
+        <w:rPr>
+          <w:i/>
+        </w:rPr>
+        <w:t xml:space="preserve">increased</w:t>
+      </w:r>
+      <w:r>
+        <w:t xml:space="preserve"> </w:t>
+      </w:r>
+      <w:r>
+        <w:t xml:space="preserve">the frequency of allopatric (</w:t>
+      </w:r>
+      <w:r>
+        <w:rPr>
+          <w:i/>
+        </w:rPr>
+        <w:t xml:space="preserve">i.e.</w:t>
+      </w:r>
+      <w:r>
+        <w:t xml:space="preserve"> </w:t>
+      </w:r>
+      <w:r>
+        <w:t xml:space="preserve">across test tubes) speciation. The conclusion of this study is that coevolution can increase host diversity at a</w:t>
+      </w:r>
+      <w:r>
+        <w:t xml:space="preserve"> </w:t>
+      </w:r>
+      <w:r>
+        <w:rPr>
+          <w:i/>
+        </w:rPr>
+        <w:t xml:space="preserve">regional</w:t>
+      </w:r>
+      <w:r>
+        <w:t xml:space="preserve">, but does not consistently does so at a</w:t>
+      </w:r>
+      <w:r>
+        <w:t xml:space="preserve"> </w:t>
+      </w:r>
+      <w:r>
+        <w:rPr>
+          <w:i/>
+        </w:rPr>
+        <w:t xml:space="preserve">local</w:t>
+      </w:r>
+      <w:r>
+        <w:t xml:space="preserve"> </w:t>
+      </w:r>
+      <w:r>
+        <w:t xml:space="preserve">scale.</w:t>
+      </w:r>
+      <w:r>
+        <w:t xml:space="preserve"> </w:t>
+      </w:r>
+      <w:r>
+        <w:t xml:space="preserve">Brockhurst, Buckling, and Rainey (2005)</w:t>
+      </w:r>
+      <w:r>
+        <w:t xml:space="preserve"> </w:t>
+      </w:r>
+      <w:r>
+        <w:t xml:space="preserve">further refined this result, using phages of the</w:t>
+      </w:r>
+      <w:r>
+        <w:t xml:space="preserve"> </w:t>
+      </w:r>
+      <w:r>
+        <w:rPr>
+          <w:i/>
+        </w:rPr>
+        <w:t xml:space="preserve">Pseudomonas aeruginosa</w:t>
+      </w:r>
+      <w:r>
+        <w:t xml:space="preserve"> </w:t>
+      </w:r>
+      <w:r>
+        <w:t xml:space="preserve">bacterium. When diversification occured, resistant hosts specialized on different ecological phenotypes, suggesting that their new combination of traits freed then from the pathogen pressure.</w:t>
+      </w:r>
+    </w:p>
+    <w:bookmarkStart w:id="coevolution-can-trigger-parasite-extinction" w:name="coevolution-can-trigger-parasite-extinction"/>
+    <w:p>
+      <w:pPr>
+        <w:pStyle w:val="Heading2"/>
+      </w:pPr>
+      <w:r>
+        <w:t xml:space="preserve">Coevolution can trigger parasite extinction</w:t>
+      </w:r>
+    </w:p>
+    <w:bookmarkEnd w:id="coevolution-can-trigger-parasite-extinction"/>
+    <w:p>
+      <w:r>
+        <w:t xml:space="preserve">FIND SOME REFS</w:t>
+      </w:r>
+    </w:p>
+    <w:bookmarkStart w:id="conclusions" w:name="conclusions"/>
+    <w:p>
+      <w:pPr>
+        <w:pStyle w:val="Heading1"/>
+      </w:pPr>
+      <w:r>
+        <w:t xml:space="preserve">Conclusions</w:t>
+      </w:r>
+    </w:p>
+    <w:bookmarkEnd w:id="conclusions"/>
+    <w:p>
+      <w:r>
+        <w:t xml:space="preserve">The literature reviewed here point to an interesting problem: the relationship between the coevolutionary process, and the phylogenetic structure of hosts-parasites associations, is expected to vary with scales. At large taxonomic or temporal scales (</w:t>
+      </w:r>
+      <w:r>
+        <w:rPr>
+          <w:i/>
+        </w:rPr>
+        <w:t xml:space="preserve">e.g.</w:t>
+      </w:r>
+      <w:r>
+        <w:t xml:space="preserve"> </w:t>
+      </w:r>
+      <w:r>
+        <w:t xml:space="preserve">across the species in a genus, or genus in a larger taxa), non-coevolutionary factors are expected to favor the emergence of a co-phylogenetic structure. Such is the case in the several systems mentioned, for which co-speciation events reflected large-scale biogeographic events. Conversely, and at a finer taxonomic or temporal scale (</w:t>
+      </w:r>
+      <w:r>
+        <w:rPr>
+          <w:i/>
+        </w:rPr>
+        <w:t xml:space="preserve">e.g.</w:t>
+      </w:r>
+      <w:r>
+        <w:t xml:space="preserve"> </w:t>
+      </w:r>
+      <w:r>
+        <w:t xml:space="preserve">closely related species within a genus), the output of the coevolutionary process is expected to be a deviation from co-divergence, with hosts and parasites phylogenetic structures looking different. In short, at a "macro" scale, we expect the phylogenies of hosts and their parasites to look similar, although the cause of the similarity is not the coevolutionary process. At a "micro" scale however, there is no reason to expect, except under particularly restricted scenarios, that the coevolutionary process will result in matching phylogenies. This calls for more attention to the scale, both temporal, spatial, and taxonomic, at which the concept of coevolution is applied.</w:t>
+      </w:r>
+    </w:p>
+    <w:p>
+      <w:r>
+        <w:t xml:space="preserve">heterogeneity -- papiers lamello yves, moi, kaci-chaouch</w:t>
+      </w:r>
+    </w:p>
+    <w:p>
+      <w:r>
+        <w:t xml:space="preserve">However, there is a more pressing, and potentially problematic issue. Assuming that the existence of a co-phylogenetic structure indicates a coevolutionary past can hinder our ability to understand the evolution of host defense mechanisms. Early in the study of coevolution,</w:t>
+      </w:r>
+      <w:r>
+        <w:t xml:space="preserve"> </w:t>
+      </w:r>
       <w:r>
         <w:rPr>
           <w:b/>
         </w:rPr>
-        <w:t xml:space="preserve">Coevolution can trigger intra-host speciation.</w:t>
-      </w:r>
-    </w:p>
-    <w:p>
+        <w:t xml:space="preserve">janzen</w:t>
+      </w:r>
+      <w:r>
+        <w:t xml:space="preserve"> </w:t>
+      </w:r>
+      <w:r>
+        <w:t xml:space="preserve">pointed out that current defense mechanisms most likely evolved in response to past enemies. In the field of bacteria-phage interactions, this proposition received some empirical support. CRISPRs, short genomic sequences of bacteria used for defense against contemporary phages, are most likely fragments of the genome of phage exploiting the ancestral bacteria</w:t>
+      </w:r>
+      <w:r>
+        <w:t xml:space="preserve"> </w:t>
+      </w:r>
       <w:r>
         <w:rPr>
           <w:b/>
         </w:rPr>
-        <w:t xml:space="preserve">Coevolution can trigger host-switch.</w:t>
-      </w:r>
-    </w:p>
-    <w:p>
-      <w:r>
-        <w:t xml:space="preserve">host-switch can give congruent phylo, see De Vienne 2007</w:t>
-      </w:r>
-    </w:p>
-    <w:p>
-      <w:r>
-        <w:t xml:space="preserve">Several evidences, however, point to the fact that these events can result in matching phylogenies.</w:t>
-      </w:r>
-      <w:r>
-        <w:t xml:space="preserve"> </w:t>
-      </w:r>
-      <w:r>
-        <w:t xml:space="preserve">Jackson and Charleston (2004)</w:t>
-      </w:r>
-      <w:r>
-        <w:t xml:space="preserve"> </w:t>
-      </w:r>
-      <w:r>
-        <w:t xml:space="preserve">and</w:t>
-      </w:r>
-      <w:r>
-        <w:t xml:space="preserve"> </w:t>
-      </w:r>
-      <w:r>
-        <w:t xml:space="preserve">de Vienne, Giraud, and Shykoff (2007)</w:t>
-      </w:r>
-      <w:r>
-        <w:t xml:space="preserve"> </w:t>
-      </w:r>
-      <w:r>
-        <w:t xml:space="preserve">observed that, as long as parasite acquire new hosts which are phylogenetically related to their current ones, the chances that a co-phylogenetic structure is detected increases. This is especially true if the parasite evolves faster than the host, in which case the host phylogeny serves as a "template" that wille guide the parasite diversification.</w:t>
-      </w:r>
-    </w:p>
-    <w:p>
+        <w:t xml:space="preserve">WEITZ</w:t>
+      </w:r>
+      <w:r>
+        <w:t xml:space="preserve">. The use of CRISPRs in defense was dubbed the</w:t>
+      </w:r>
+      <w:r>
+        <w:t xml:space="preserve"> </w:t>
+      </w:r>
+      <w:r>
+        <w:rPr>
+          <w:i/>
+        </w:rPr>
+        <w:t xml:space="preserve">ghost of coevolution past</w:t>
+      </w:r>
+      <w:r>
+        <w:t xml:space="preserve"> </w:t>
+      </w:r>
       <w:r>
         <w:rPr>
           <w:b/>
         </w:rPr>
-        <w:t xml:space="preserve">Coevolution can trigger host diversification.</w:t>
-      </w:r>
-    </w:p>
-    <w:p>
-      <w:r>
-        <w:t xml:space="preserve">Hosts are selected on their ability to avoid, escape, and resist their parasites. This led to an important literature on the selection for "enemy-free" spaces,</w:t>
-      </w:r>
-      <w:r>
-        <w:t xml:space="preserve"> </w:t>
-      </w:r>
-      <w:r>
-        <w:rPr>
-          <w:i/>
-        </w:rPr>
-        <w:t xml:space="preserve">i.e.</w:t>
-      </w:r>
-      <w:r>
-        <w:t xml:space="preserve"> </w:t>
-      </w:r>
-      <w:r>
-        <w:t xml:space="preserve">environments (or combination of traits) in which the host is freed from the selective and demographic pressure of its enemies</w:t>
-      </w:r>
-      <w:r>
-        <w:t xml:space="preserve"> </w:t>
-      </w:r>
-      <w:r>
-        <w:t xml:space="preserve">(Jeffries and Lawton 1984)</w:t>
-      </w:r>
-      <w:r>
-        <w:t xml:space="preserve">.</w:t>
-      </w:r>
-    </w:p>
-    <w:p>
-      <w:r>
-        <w:t xml:space="preserve">@bernays_on_1988</w:t>
-      </w:r>
-    </w:p>
-    <w:p>
-      <w:r>
-        <w:t xml:space="preserve">@atsatt_lycaenid_1981</w:t>
-      </w:r>
-    </w:p>
-    <w:p>
-      <w:r>
-        <w:t xml:space="preserve">@brown_role_1995 observed that when a new host plant emerges, gallmakers tend to select preferentially the ancestral one to lay their eggs. In this perspective, the fact that the new host is not exploited is not a "failure" to cospeciate, but rather reflects the fact that exploiting the new host will result in a loss of performance for the enemy.</w:t>
+        <w:t xml:space="preserve">VALE</w:t>
+      </w:r>
+      <w:r>
+        <w:t xml:space="preserve">, and illutrates that the contemporary defense mechanisms may not be a response to the contemporary enemies.</w:t>
+      </w:r>
+    </w:p>
+    <w:p>
+      <w:r>
+        <w:t xml:space="preserve">assuming that cophylo = coevo can hinder our understanding of how defense evolve: janzen (evolved IN THE PAST), cavender-bares</w:t>
       </w:r>
     </w:p>
     <w:p>
@@ -1019,72 +1377,16 @@
         <w:rPr>
           <w:b/>
         </w:rPr>
-        <w:t xml:space="preserve">Coevolution can trigger parasite extinction.</w:t>
-      </w:r>
-    </w:p>
-    <w:bookmarkStart w:id="conclusions" w:name="conclusions"/>
-    <w:p>
-      <w:pPr>
-        <w:pStyle w:val="Heading1"/>
-      </w:pPr>
-      <w:r>
-        <w:t xml:space="preserve">Conclusions</w:t>
-      </w:r>
-    </w:p>
-    <w:bookmarkEnd w:id="conclusions"/>
-    <w:p>
-      <w:r>
-        <w:t xml:space="preserve">assuming that cophylo = coevo can hinder our understanding of how defense evolve: janzen (evolved IN THE PAST), cavender-bares</w:t>
-      </w:r>
-    </w:p>
-    <w:p>
-      <w:r>
-        <w:t xml:space="preserve">need to better integrate the spatial/temporal turnover</w:t>
+        <w:t xml:space="preserve">FINAL POINT</w:t>
+      </w:r>
+      <w:r>
+        <w:t xml:space="preserve">: need to better integrate the spatial/temporal turnover</w:t>
       </w:r>
       <w:r>
         <w:t xml:space="preserve"> </w:t>
       </w:r>
       <w:r>
         <w:t xml:space="preserve">(Alvarez et al. 2010)</w:t>
-      </w:r>
-    </w:p>
-    <w:p>
-      <w:r>
-        <w:t xml:space="preserve">heterogeneity -- papiers lamello yves, moi, kaci-chaouch</w:t>
-      </w:r>
-    </w:p>
-    <w:p>
-      <w:r>
-        <w:t xml:space="preserve">the problem of scale: can display large-scale co-phylo pattern for no coevo reasons, and small scale no-cophylo pattern for coevo reasons</w:t>
-      </w:r>
-    </w:p>
-    <w:p>
-      <w:r>
-        <w:t xml:space="preserve">Finaly, the literature reviewed here point to an interesting problem: the relationship between the coevolutionary process, and the phylogenetic structure of hosts-parasites associations, is expected to vary with scales. At large taxonomic or temporal scales (</w:t>
-      </w:r>
-      <w:r>
-        <w:rPr>
-          <w:i/>
-        </w:rPr>
-        <w:t xml:space="preserve">e.g.</w:t>
-      </w:r>
-      <w:r>
-        <w:t xml:space="preserve"> </w:t>
-      </w:r>
-      <w:r>
-        <w:t xml:space="preserve">across the species in a genus, or genus in a larger taxa), non-coevolutionary factors are expected to favor the emergence of a co-phylogenetic structure. Such is the case in the several systems mentionned, for which co-speciation events reflected large-scale biogeographic events. Conversely, and at a finer taxonomic or temporal scale (</w:t>
-      </w:r>
-      <w:r>
-        <w:rPr>
-          <w:i/>
-        </w:rPr>
-        <w:t xml:space="preserve">e.g.</w:t>
-      </w:r>
-      <w:r>
-        <w:t xml:space="preserve"> </w:t>
-      </w:r>
-      <w:r>
-        <w:t xml:space="preserve">closely related speices within a genus), the output of the coevolutionary process is expected to be a deviation from co-divergence, with hosts and parasites phylogenetic structures looking different. In short, at a "macro" scale, we expect the phylogenies of hosts and their parasites to look similar, although the cause of the similarity is not the coevolutionary process. At a "micro" scale however, there is no reason to expect, except under particularly restricted scenarios, that the coevolutionary process will result in matching phylogenies.</w:t>
       </w:r>
     </w:p>
     <w:bookmarkStart w:id="figures" w:name="figures"/>
@@ -1300,6 +1602,46 @@
     </w:p>
     <w:p>
       <w:r>
+        <w:t xml:space="preserve">Brockhurst, Michael A., Angus Buckling, and Paul B. Rainey. 2005. “The effect of a bacteriophage on diversification of the opportunistic bacterial pathogen, Pseudomonas aeruginosa.”</w:t>
+      </w:r>
+      <w:r>
+        <w:t xml:space="preserve"> </w:t>
+      </w:r>
+      <w:r>
+        <w:rPr>
+          <w:i/>
+        </w:rPr>
+        <w:t xml:space="preserve">Proceedings of the Royal Society B: Biological Sciences</w:t>
+      </w:r>
+      <w:r>
+        <w:t xml:space="preserve"> </w:t>
+      </w:r>
+      <w:r>
+        <w:t xml:space="preserve">272 (1570): 1385.</w:t>
+      </w:r>
+    </w:p>
+    <w:p>
+      <w:r>
+        <w:t xml:space="preserve">Buckling, Angus, and Paul B. Rainey. 2002. “The role of parasites in sympatric and allopatric host diversification.”</w:t>
+      </w:r>
+      <w:r>
+        <w:t xml:space="preserve"> </w:t>
+      </w:r>
+      <w:r>
+        <w:rPr>
+          <w:i/>
+        </w:rPr>
+        <w:t xml:space="preserve">Nature</w:t>
+      </w:r>
+      <w:r>
+        <w:t xml:space="preserve"> </w:t>
+      </w:r>
+      <w:r>
+        <w:t xml:space="preserve">420: 496–499. doi:10.1038/nature01164.</w:t>
+      </w:r>
+    </w:p>
+    <w:p>
+      <w:r>
         <w:t xml:space="preserve">Cavender-Bares, Jeannine, Kenneth H. Kozak, Paul V. A. Fine, and Steven W. Kembel. 2009. “The merging of community ecology and phylogenetic biology.”</w:t>
       </w:r>
       <w:r>
@@ -1408,6 +1750,26 @@
     </w:p>
     <w:p>
       <w:r>
+        <w:t xml:space="preserve">Desdevises, Yves, Serge Morand, and Pierre Legendre. 2002. “Evolution and determinants of host specificity in the genus Lamellodiscus (Monogenea).”</w:t>
+      </w:r>
+      <w:r>
+        <w:t xml:space="preserve"> </w:t>
+      </w:r>
+      <w:r>
+        <w:rPr>
+          <w:i/>
+        </w:rPr>
+        <w:t xml:space="preserve">Biological Journal of the Linnean Society</w:t>
+      </w:r>
+      <w:r>
+        <w:t xml:space="preserve"> </w:t>
+      </w:r>
+      <w:r>
+        <w:t xml:space="preserve">77 (4): 431–443.</w:t>
+      </w:r>
+    </w:p>
+    <w:p>
+      <w:r>
         <w:t xml:space="preserve">Ehrlich, P. R., and P. H. Raven. 1964. “Butterflies and plants: a study in coevolution.”</w:t>
       </w:r>
       <w:r>
@@ -1576,6 +1938,74 @@
     </w:p>
     <w:p>
       <w:r>
+        <w:t xml:space="preserve">Hall, Alex R., Pauline D. Scanlan, Andrew D. Morgan, and Angus Buckling. 2011. “Host-parasite coevolutionary arms races give way to fluctuating selection.”</w:t>
+      </w:r>
+      <w:r>
+        <w:t xml:space="preserve"> </w:t>
+      </w:r>
+      <w:r>
+        <w:rPr>
+          <w:i/>
+        </w:rPr>
+        <w:t xml:space="preserve">Ecology Letters</w:t>
+      </w:r>
+      <w:r>
+        <w:t xml:space="preserve"> </w:t>
+      </w:r>
+      <w:r>
+        <w:t xml:space="preserve">14 (7) (apr): 635–642. doi:10.1111/j.1461-0248.2011.01624.x.</w:t>
+      </w:r>
+      <w:r>
+        <w:t xml:space="preserve"> </w:t>
+      </w:r>
+      <w:hyperlink r:id="link5">
+        <w:r>
+          <w:rPr>
+            <w:rStyle w:val="Hyperlink"/>
+          </w:rPr>
+          <w:t xml:space="preserve">http://doi.wiley.com/10.1111/j.1461-0248.2011.01624.x</w:t>
+        </w:r>
+      </w:hyperlink>
+      <w:r>
+        <w:t xml:space="preserve">.</w:t>
+      </w:r>
+    </w:p>
+    <w:p>
+      <w:r>
+        <w:t xml:space="preserve">Hall, Alex R., Pauline D. Scanlan, and Angus Buckling. 2010. “Bacteria-Phage coevolution and the emergence of generalist pathogens.”</w:t>
+      </w:r>
+      <w:r>
+        <w:t xml:space="preserve"> </w:t>
+      </w:r>
+      <w:r>
+        <w:rPr>
+          <w:i/>
+        </w:rPr>
+        <w:t xml:space="preserve">The American Naturalist</w:t>
+      </w:r>
+      <w:r>
+        <w:t xml:space="preserve"> </w:t>
+      </w:r>
+      <w:r>
+        <w:t xml:space="preserve">177 (1) (nov): 44–53. doi:10.1086/657441.</w:t>
+      </w:r>
+      <w:r>
+        <w:t xml:space="preserve"> </w:t>
+      </w:r>
+      <w:hyperlink r:id="link6">
+        <w:r>
+          <w:rPr>
+            <w:rStyle w:val="Hyperlink"/>
+          </w:rPr>
+          <w:t xml:space="preserve">http://www.journals.uchicago.edu/doi/abs/10.1086/657441</w:t>
+        </w:r>
+      </w:hyperlink>
+      <w:r>
+        <w:t xml:space="preserve">.</w:t>
+      </w:r>
+    </w:p>
+    <w:p>
+      <w:r>
         <w:t xml:space="preserve">Hoyal Cuthill, Jennifer, and Michael Charleston. 2012. “Phylogenetic Codivergence Supports Coevolution of Mimetic Heliconius Butterflies.” Ed. Corrie S. Moreau.</w:t>
       </w:r>
       <w:r>
@@ -1596,7 +2026,7 @@
       <w:r>
         <w:t xml:space="preserve"> </w:t>
       </w:r>
-      <w:hyperlink r:id="link5">
+      <w:hyperlink r:id="link7">
         <w:r>
           <w:rPr>
             <w:rStyle w:val="Hyperlink"/>
@@ -1630,7 +2060,7 @@
       <w:r>
         <w:t xml:space="preserve"> </w:t>
       </w:r>
-      <w:hyperlink r:id="link6">
+      <w:hyperlink r:id="link8">
         <w:r>
           <w:rPr>
             <w:rStyle w:val="Hyperlink"/>
@@ -1684,7 +2114,7 @@
       <w:r>
         <w:t xml:space="preserve"> </w:t>
       </w:r>
-      <w:hyperlink r:id="link7">
+      <w:hyperlink r:id="link9">
         <w:r>
           <w:rPr>
             <w:rStyle w:val="Hyperlink"/>
@@ -1718,7 +2148,7 @@
       <w:r>
         <w:t xml:space="preserve"> </w:t>
       </w:r>
-      <w:hyperlink r:id="link8">
+      <w:hyperlink r:id="link10">
         <w:r>
           <w:rPr>
             <w:rStyle w:val="Hyperlink"/>
@@ -1752,7 +2182,7 @@
       <w:r>
         <w:t xml:space="preserve"> </w:t>
       </w:r>
-      <w:hyperlink r:id="link9">
+      <w:hyperlink r:id="link11">
         <w:r>
           <w:rPr>
             <w:rStyle w:val="Hyperlink"/>
@@ -1786,7 +2216,7 @@
       <w:r>
         <w:t xml:space="preserve"> </w:t>
       </w:r>
-      <w:hyperlink r:id="link10">
+      <w:hyperlink r:id="link12">
         <w:r>
           <w:rPr>
             <w:rStyle w:val="Hyperlink"/>
@@ -1820,7 +2250,7 @@
       <w:r>
         <w:t xml:space="preserve"> </w:t>
       </w:r>
-      <w:hyperlink r:id="link11">
+      <w:hyperlink r:id="link13">
         <w:r>
           <w:rPr>
             <w:rStyle w:val="Hyperlink"/>
@@ -1854,7 +2284,7 @@
       <w:r>
         <w:t xml:space="preserve"> </w:t>
       </w:r>
-      <w:hyperlink r:id="link12">
+      <w:hyperlink r:id="link14">
         <w:r>
           <w:rPr>
             <w:rStyle w:val="Hyperlink"/>
@@ -1908,6 +2338,26 @@
     </w:p>
     <w:p>
       <w:r>
+        <w:t xml:space="preserve">Morand, Serge, Andrea Simkova, Iveta Matejusova, Laetitia Plaisance, Olivier Verneau, and Yves Desdevises. 2002. “Investigating patterns may reveal processes: evolutionary ecology of ectoparasitic monogeneans.”</w:t>
+      </w:r>
+      <w:r>
+        <w:t xml:space="preserve"> </w:t>
+      </w:r>
+      <w:r>
+        <w:rPr>
+          <w:i/>
+        </w:rPr>
+        <w:t xml:space="preserve">International Journal for Parasitology</w:t>
+      </w:r>
+      <w:r>
+        <w:t xml:space="preserve"> </w:t>
+      </w:r>
+      <w:r>
+        <w:t xml:space="preserve">32 (2): 111–119.</w:t>
+      </w:r>
+    </w:p>
+    <w:p>
+      <w:r>
         <w:t xml:space="preserve">Nieberding, Caroline, Emmanuelle Jousselin, and Yves Desdevises. 2010. “The use of co-phylogeographic patterns to predict the nature of host-parasite interactions, and vice versa.” In</w:t>
       </w:r>
       <w:r>
@@ -1965,7 +2415,7 @@
       <w:r>
         <w:t xml:space="preserve"> </w:t>
       </w:r>
-      <w:hyperlink r:id="link13">
+      <w:hyperlink r:id="link15">
         <w:r>
           <w:rPr>
             <w:rStyle w:val="Hyperlink"/>
@@ -1999,7 +2449,7 @@
       <w:r>
         <w:t xml:space="preserve"> </w:t>
       </w:r>
-      <w:hyperlink r:id="link14">
+      <w:hyperlink r:id="link16">
         <w:r>
           <w:rPr>
             <w:rStyle w:val="Hyperlink"/>
@@ -2050,7 +2500,7 @@
       <w:r>
         <w:t xml:space="preserve"> </w:t>
       </w:r>
-      <w:hyperlink r:id="link15">
+      <w:hyperlink r:id="link17">
         <w:r>
           <w:rPr>
             <w:rStyle w:val="Hyperlink"/>
@@ -2064,6 +2514,74 @@
     </w:p>
     <w:p>
       <w:r>
+        <w:t xml:space="preserve">Rainey, P. B., and Michael Travisano. 1998. “Adaptive radiation in a heterogeneous environment.”</w:t>
+      </w:r>
+      <w:r>
+        <w:t xml:space="preserve"> </w:t>
+      </w:r>
+      <w:r>
+        <w:rPr>
+          <w:i/>
+        </w:rPr>
+        <w:t xml:space="preserve">Nature</w:t>
+      </w:r>
+      <w:r>
+        <w:t xml:space="preserve"> </w:t>
+      </w:r>
+      <w:r>
+        <w:t xml:space="preserve">394 (6688): 69–72.</w:t>
+      </w:r>
+      <w:r>
+        <w:t xml:space="preserve"> </w:t>
+      </w:r>
+      <w:hyperlink r:id="link18">
+        <w:r>
+          <w:rPr>
+            <w:rStyle w:val="Hyperlink"/>
+          </w:rPr>
+          <w:t xml:space="preserve">http://www.ncbi.nlm.nih.gov/pubmed/9665128</w:t>
+        </w:r>
+      </w:hyperlink>
+      <w:r>
+        <w:t xml:space="preserve">.</w:t>
+      </w:r>
+    </w:p>
+    <w:p>
+      <w:r>
+        <w:t xml:space="preserve">Scanlan, Pauline D., Alex R. Hall, Laura D. C. Lopez-Pascua, and Angus Buckling. 2011. “Genetic basis of infectivity evolution in a bacteriophage.”</w:t>
+      </w:r>
+      <w:r>
+        <w:t xml:space="preserve"> </w:t>
+      </w:r>
+      <w:r>
+        <w:rPr>
+          <w:i/>
+        </w:rPr>
+        <w:t xml:space="preserve">Molecular Ecology</w:t>
+      </w:r>
+      <w:r>
+        <w:t xml:space="preserve"> </w:t>
+      </w:r>
+      <w:r>
+        <w:t xml:space="preserve">20 (5) (nov): 981–989. doi:10.1111/j.1365-294X.2010.04903.x.</w:t>
+      </w:r>
+      <w:r>
+        <w:t xml:space="preserve"> </w:t>
+      </w:r>
+      <w:hyperlink r:id="link19">
+        <w:r>
+          <w:rPr>
+            <w:rStyle w:val="Hyperlink"/>
+          </w:rPr>
+          <w:t xml:space="preserve">http://www.ncbi.nlm.nih.gov/pubmed/21073584</w:t>
+        </w:r>
+      </w:hyperlink>
+      <w:r>
+        <w:t xml:space="preserve">.</w:t>
+      </w:r>
+    </w:p>
+    <w:p>
+      <w:r>
         <w:t xml:space="preserve">Swafford, L., and J. E. Bond. 2010. “Failure to cospeciate: an unsorted tale of millipedes and mites.”</w:t>
       </w:r>
       <w:r>
@@ -2084,7 +2602,7 @@
       <w:r>
         <w:t xml:space="preserve"> </w:t>
       </w:r>
-      <w:hyperlink r:id="link16">
+      <w:hyperlink r:id="link20">
         <w:r>
           <w:rPr>
             <w:rStyle w:val="Hyperlink"/>
@@ -2172,7 +2690,7 @@
       <w:r>
         <w:t xml:space="preserve"> </w:t>
       </w:r>
-      <w:hyperlink r:id="link17">
+      <w:hyperlink r:id="link21">
         <w:r>
           <w:rPr>
             <w:rStyle w:val="Hyperlink"/>
@@ -2206,7 +2724,7 @@
       <w:r>
         <w:t xml:space="preserve"> </w:t>
       </w:r>
-      <w:hyperlink r:id="link18">
+      <w:hyperlink r:id="link22">
         <w:r>
           <w:rPr>
             <w:rStyle w:val="Hyperlink"/>
@@ -2240,7 +2758,7 @@
       <w:r>
         <w:t xml:space="preserve"> </w:t>
       </w:r>
-      <w:hyperlink r:id="link19">
+      <w:hyperlink r:id="link23">
         <w:r>
           <w:rPr>
             <w:rStyle w:val="Hyperlink"/>
@@ -2274,7 +2792,7 @@
       <w:r>
         <w:t xml:space="preserve"> </w:t>
       </w:r>
-      <w:hyperlink r:id="link20">
+      <w:hyperlink r:id="link24">
         <w:r>
           <w:rPr>
             <w:rStyle w:val="Hyperlink"/>
@@ -2305,7 +2823,7 @@
       <w:r>
         <w:t xml:space="preserve"> </w:t>
       </w:r>
-      <w:hyperlink r:id="link21">
+      <w:hyperlink r:id="link25">
         <w:r>
           <w:rPr>
             <w:rStyle w:val="Hyperlink"/>
@@ -2339,7 +2857,7 @@
       <w:r>
         <w:t xml:space="preserve"> </w:t>
       </w:r>
-      <w:hyperlink r:id="link22">
+      <w:hyperlink r:id="link26">
         <w:r>
           <w:rPr>
             <w:rStyle w:val="Hyperlink"/>

</xml_diff>